<commit_message>
Minor changes to resumes
</commit_message>
<xml_diff>
--- a/assets/kcdrez_resume.docx
+++ b/assets/kcdrez_resume.docx
@@ -300,10 +300,7 @@
             <w:bookmarkStart w:id="3" w:name="_rfgvkg2ifhfd" w:colFirst="0" w:colLast="0"/>
             <w:bookmarkEnd w:id="3"/>
             <w:r>
-              <w:t>Dire Wolf Digital</w:t>
-            </w:r>
-            <w:r>
-              <w:t xml:space="preserve">, </w:t>
+              <w:t xml:space="preserve">Dire Wolf Digital, </w:t>
             </w:r>
             <w:r>
               <w:rPr>
@@ -453,10 +450,7 @@
               <w:spacing w:before="0"/>
             </w:pPr>
             <w:r>
-              <w:t>Created t</w:t>
-            </w:r>
-            <w:r>
-              <w:t>ool for producers and designers to create dynamic content for the games without the need for offline maintenance or rebuilding of files.</w:t>
+              <w:t>Created tool for producers and designers to create dynamic content for the games without the need for offline maintenance or rebuilding of files.</w:t>
             </w:r>
           </w:p>
           <w:p>
@@ -492,10 +486,7 @@
             </w:r>
             <w:proofErr w:type="spellEnd"/>
             <w:r>
-              <w:t>, type a</w:t>
-            </w:r>
-            <w:r>
-              <w:t>head fields, or nested JSON objects and arrays.</w:t>
+              <w:t>, type ahead fields, or nested JSON objects and arrays.</w:t>
             </w:r>
           </w:p>
           <w:p>
@@ -536,10 +527,7 @@
             <w:bookmarkStart w:id="5" w:name="_wj0puh61kxsr" w:colFirst="0" w:colLast="0"/>
             <w:bookmarkEnd w:id="5"/>
             <w:r>
-              <w:t>Dire Wolf Digital</w:t>
-            </w:r>
-            <w:r>
-              <w:t xml:space="preserve">, </w:t>
+              <w:t xml:space="preserve">Dire Wolf Digital, </w:t>
             </w:r>
             <w:r>
               <w:rPr>
@@ -648,10 +636,7 @@
               <w:spacing w:before="0"/>
             </w:pPr>
             <w:r>
-              <w:t>Provided reports and feedback to producers and stakeholders on the quality of the product and the confidence level of build</w:t>
-            </w:r>
-            <w:r>
-              <w:t>s</w:t>
+              <w:t>Provided reports and feedback to producers and stakeholders on the quality of the product and the confidence level of builds</w:t>
             </w:r>
           </w:p>
           <w:p>
@@ -836,10 +821,7 @@
             <w:bookmarkStart w:id="9" w:name="_ca0awj8022e2" w:colFirst="0" w:colLast="0"/>
             <w:bookmarkEnd w:id="9"/>
             <w:r>
-              <w:t>T</w:t>
-            </w:r>
-            <w:r>
-              <w:t>ECH SKILLS</w:t>
+              <w:t>TECH SKILLS</w:t>
             </w:r>
           </w:p>
           <w:p>
@@ -918,6 +900,9 @@
             <w:r>
               <w:t xml:space="preserve">, </w:t>
             </w:r>
+            <w:r>
+              <w:t xml:space="preserve">Mongoose, SQL, </w:t>
+            </w:r>
             <w:proofErr w:type="spellStart"/>
             <w:r>
               <w:t>PostgreSQL</w:t>
@@ -942,10 +927,7 @@
             </w:r>
             <w:proofErr w:type="spellEnd"/>
             <w:r>
-              <w:t>, Gulp.j</w:t>
-            </w:r>
-            <w:r>
-              <w:t xml:space="preserve">s, </w:t>
+              <w:t xml:space="preserve">, Gulp.js, </w:t>
             </w:r>
             <w:proofErr w:type="spellStart"/>
             <w:r>
@@ -1492,7 +1474,7 @@
         <w:color w:val="666666"/>
         <w:sz w:val="18"/>
         <w:szCs w:val="18"/>
-        <w:lang w:eastAsia="en-US" w:bidi="ar-SA"/>
+        <w:lang w:val="en-US" w:eastAsia="en-US" w:bidi="ar-SA"/>
       </w:rPr>
     </w:rPrDefault>
     <w:pPrDefault>
@@ -1645,6 +1627,7 @@
   <w:style w:type="paragraph" w:default="1" w:styleId="Normal">
     <w:name w:val="Normal"/>
     <w:qFormat/>
+    <w:rsid w:val="001241BD"/>
   </w:style>
   <w:style w:type="paragraph" w:styleId="Heading1">
     <w:name w:val="heading 1"/>

</xml_diff>